<commit_message>
Se agrgan ejemplos py troch avance razonamiento y planificacion
</commit_message>
<xml_diff>
--- a/PercepcionComputacional/mia03_t10_lab.docx
+++ b/PercepcionComputacional/mia03_t10_lab.docx
@@ -1549,7 +1549,7 @@
     <w:p>
       <w:pPr>
         <w:rPr>
-          <w:u w:val="single"/>
+          <w:rStyle w:val="Hipervnculo"/>
         </w:rPr>
       </w:pPr>
       <w:hyperlink r:id="rId10" w:history="1">
@@ -1560,12 +1560,72 @@
           <w:t>https://www.youtube.com/watch?v=1owu136z1zI</w:t>
         </w:r>
       </w:hyperlink>
+    </w:p>
+    <w:p>
+      <w:hyperlink r:id="rId11" w:history="1">
+        <w:r>
+          <w:rPr>
+            <w:rStyle w:val="Hipervnculo"/>
+          </w:rPr>
+          <w:t>https://github.com/GuoleiSun/CountSeg/blob/master/demo/images/demo-pascal.ipynb</w:t>
+        </w:r>
+      </w:hyperlink>
+    </w:p>
+    <w:p>
+      <w:hyperlink r:id="rId12" w:history="1">
+        <w:r>
+          <w:rPr>
+            <w:rStyle w:val="Hipervnculo"/>
+          </w:rPr>
+          <w:t>https://www.analyticsvidhya.com/blog/2019/02/building-crowd-counting-model-python/</w:t>
+        </w:r>
+      </w:hyperlink>
+    </w:p>
+    <w:p>
+      <w:hyperlink r:id="rId13" w:history="1">
+        <w:r>
+          <w:rPr>
+            <w:rStyle w:val="Hipervnculo"/>
+          </w:rPr>
+          <w:t>https://github.com/cfotache/pytorch_objectdetecttrack/blob/master/PyTorch_Object_Detection.ipynb</w:t>
+        </w:r>
+      </w:hyperlink>
+    </w:p>
+    <w:p>
+      <w:hyperlink r:id="rId14" w:history="1">
+        <w:r>
+          <w:rPr>
+            <w:rStyle w:val="Hipervnculo"/>
+          </w:rPr>
+          <w:t>https://github.com/Cyanogenoid/vqa-counting</w:t>
+        </w:r>
+      </w:hyperlink>
+    </w:p>
+    <w:p>
+      <w:hyperlink r:id="rId15" w:history="1">
+        <w:r>
+          <w:rPr>
+            <w:rStyle w:val="Hipervnculo"/>
+          </w:rPr>
+          <w:t>https://github.com/eriklindernoren/PyTorch-YOLOv3</w:t>
+        </w:r>
+      </w:hyperlink>
+    </w:p>
+    <w:p>
+      <w:hyperlink r:id="rId16" w:history="1">
+        <w:r>
+          <w:rPr>
+            <w:rStyle w:val="Hipervnculo"/>
+          </w:rPr>
+          <w:t>https://github.com/GuoleiSun/CountSeg/blob/master/demo/images/demo-pascal.ipynb</w:t>
+        </w:r>
+      </w:hyperlink>
       <w:bookmarkStart w:id="1" w:name="_GoBack"/>
       <w:bookmarkEnd w:id="1"/>
     </w:p>
     <w:sectPr>
-      <w:headerReference w:type="default" r:id="rId11"/>
-      <w:footerReference w:type="default" r:id="rId12"/>
+      <w:headerReference w:type="default" r:id="rId17"/>
+      <w:footerReference w:type="default" r:id="rId18"/>
       <w:pgSz w:w="11906" w:h="16838" w:code="9"/>
       <w:pgMar w:top="1418" w:right="1843" w:bottom="1418" w:left="1843" w:header="1134" w:footer="397" w:gutter="0"/>
       <w:cols w:space="708"/>
@@ -1903,7 +1963,7 @@
             </wp:anchor>
           </w:drawing>
         </mc:Choice>
-        <mc:Fallback xmlns:w16cid="http://schemas.microsoft.com/office/word/2016/wordml/cid" xmlns:am3d="http://schemas.microsoft.com/office/drawing/2017/model3d" xmlns:aink="http://schemas.microsoft.com/office/drawing/2016/ink" xmlns:cx8="http://schemas.microsoft.com/office/drawing/2016/5/14/chartex" xmlns:cx7="http://schemas.microsoft.com/office/drawing/2016/5/13/chartex" xmlns:cx6="http://schemas.microsoft.com/office/drawing/2016/5/12/chartex" xmlns:cx5="http://schemas.microsoft.com/office/drawing/2016/5/11/chartex" xmlns:cx4="http://schemas.microsoft.com/office/drawing/2016/5/10/chartex" xmlns:cx3="http://schemas.microsoft.com/office/drawing/2016/5/9/chartex" xmlns:cx2="http://schemas.microsoft.com/office/drawing/2015/10/21/chartex" xmlns:cx1="http://schemas.microsoft.com/office/drawing/2015/9/8/chartex">
+        <mc:Fallback xmlns:cx1="http://schemas.microsoft.com/office/drawing/2015/9/8/chartex" xmlns:cx2="http://schemas.microsoft.com/office/drawing/2015/10/21/chartex" xmlns:cx3="http://schemas.microsoft.com/office/drawing/2016/5/9/chartex" xmlns:cx4="http://schemas.microsoft.com/office/drawing/2016/5/10/chartex" xmlns:cx5="http://schemas.microsoft.com/office/drawing/2016/5/11/chartex" xmlns:cx6="http://schemas.microsoft.com/office/drawing/2016/5/12/chartex" xmlns:cx7="http://schemas.microsoft.com/office/drawing/2016/5/13/chartex" xmlns:cx8="http://schemas.microsoft.com/office/drawing/2016/5/14/chartex" xmlns:aink="http://schemas.microsoft.com/office/drawing/2016/ink" xmlns:am3d="http://schemas.microsoft.com/office/drawing/2017/model3d" xmlns:w16cid="http://schemas.microsoft.com/office/word/2016/wordml/cid">
           <w:pict>
             <v:shapetype w14:anchorId="34FFF531" id="_x0000_t202" coordsize="21600,21600" o:spt="202" path="m,l,21600r21600,l21600,xe">
               <v:stroke joinstyle="miter"/>
@@ -4561,6 +4621,18 @@
       <w:lang w:eastAsia="es-ES"/>
     </w:rPr>
   </w:style>
+  <w:style w:type="character" w:styleId="Hipervnculovisitado">
+    <w:name w:val="FollowedHyperlink"/>
+    <w:basedOn w:val="Fuentedeprrafopredeter"/>
+    <w:uiPriority w:val="99"/>
+    <w:semiHidden/>
+    <w:unhideWhenUsed/>
+    <w:rsid w:val="00181355"/>
+    <w:rPr>
+      <w:color w:val="954F72" w:themeColor="followedHyperlink"/>
+      <w:u w:val="single"/>
+    </w:rPr>
+  </w:style>
 </w:styles>
 </file>
 
@@ -4830,7 +4902,7 @@
 </file>
 
 <file path=customXml/itemProps1.xml><?xml version="1.0" encoding="utf-8"?>
-<ds:datastoreItem xmlns:ds="http://schemas.openxmlformats.org/officeDocument/2006/customXml" ds:itemID="{FA121793-A21A-4B20-B1CB-DE2D4C650B53}">
+<ds:datastoreItem xmlns:ds="http://schemas.openxmlformats.org/officeDocument/2006/customXml" ds:itemID="{E6730740-FBBA-4479-A2C8-B76F30FE9E44}">
   <ds:schemaRefs>
     <ds:schemaRef ds:uri="http://schemas.openxmlformats.org/officeDocument/2006/bibliography"/>
   </ds:schemaRefs>

</xml_diff>

<commit_message>
Confirmación de envío Se ha enviado su trabajo con éxito. Recibirá un correo de confirmación con la siguiente información. Usuario:	MIGUEL ALEJANDRO PONCE PROAÑO (miguel.ponce.uce@hotmail.com) Clase del sitio:	Percepción Computacional (MIA) - PER1381 2020-2021 Tarea:	Laboratorio: Usos reales de la morfología matemática ID del envío.	bd7ae20a-407d-4f10-9284-29142f5b0a61 Envíado el:	09-jun-2020 12:43 Historial	Tue Jun 09 19:43:59 CEST 2020 MIGUEL ALEJANDRO PONCE PROAÑO (miguel.ponce.uce@hotmail.com) submitted
</commit_message>
<xml_diff>
--- a/PercepcionComputacional/mia03_t10_lab.docx
+++ b/PercepcionComputacional/mia03_t10_lab.docx
@@ -387,7 +387,23 @@
           <w:szCs w:val="22"/>
         </w:rPr>
         <w:lastRenderedPageBreak/>
-        <w:t>uso de técnicas de morfología matemática para poder reducir esa parte colindante, y poder contar los objetos por separado.</w:t>
+        <w:t xml:space="preserve">uso de técnicas de morfología matemática para poder reducir esa parte </w:t>
+      </w:r>
+      <w:bookmarkStart w:id="1" w:name="_GoBack"/>
+      <w:r>
+        <w:rPr>
+          <w:rFonts w:cs="UnitOT-Light"/>
+          <w:szCs w:val="22"/>
+        </w:rPr>
+        <w:t>colindante</w:t>
+      </w:r>
+      <w:bookmarkEnd w:id="1"/>
+      <w:r>
+        <w:rPr>
+          <w:rFonts w:cs="UnitOT-Light"/>
+          <w:szCs w:val="22"/>
+        </w:rPr>
+        <w:t>, y poder contar los objetos por separado.</w:t>
       </w:r>
     </w:p>
     <w:p>
@@ -1612,6 +1628,11 @@
       </w:hyperlink>
     </w:p>
     <w:p>
+      <w:pPr>
+        <w:rPr>
+          <w:rStyle w:val="Hipervnculo"/>
+        </w:rPr>
+      </w:pPr>
       <w:hyperlink r:id="rId16" w:history="1">
         <w:r>
           <w:rPr>
@@ -1620,12 +1641,157 @@
           <w:t>https://github.com/GuoleiSun/CountSeg/blob/master/demo/images/demo-pascal.ipynb</w:t>
         </w:r>
       </w:hyperlink>
-      <w:bookmarkStart w:id="1" w:name="_GoBack"/>
-      <w:bookmarkEnd w:id="1"/>
     </w:p>
+    <w:p>
+      <w:pPr>
+        <w:rPr>
+          <w:rStyle w:val="Hipervnculo"/>
+        </w:rPr>
+      </w:pPr>
+      <w:r>
+        <w:rPr>
+          <w:rStyle w:val="Hipervnculo"/>
+        </w:rPr>
+        <w:t>Finales</w:t>
+      </w:r>
+    </w:p>
+    <w:p>
+      <w:pPr>
+        <w:rPr>
+          <w:rStyle w:val="Hipervnculo"/>
+        </w:rPr>
+      </w:pPr>
+    </w:p>
+    <w:p>
+      <w:pPr>
+        <w:rPr>
+          <w:rStyle w:val="Hipervnculo"/>
+        </w:rPr>
+      </w:pPr>
+    </w:p>
+    <w:p>
+      <w:pPr>
+        <w:rPr>
+          <w:rStyle w:val="Hipervnculo"/>
+        </w:rPr>
+      </w:pPr>
+      <w:r>
+        <w:rPr>
+          <w:rStyle w:val="Hipervnculo"/>
+        </w:rPr>
+        <w:t>**</w:t>
+      </w:r>
+    </w:p>
+    <w:p>
+      <w:hyperlink r:id="rId17" w:history="1">
+        <w:r>
+          <w:rPr>
+            <w:rStyle w:val="Hipervnculo"/>
+          </w:rPr>
+          <w:t>https://mathworld.wolfram.com/CirclePacking</w:t>
+        </w:r>
+        <w:r>
+          <w:rPr>
+            <w:rStyle w:val="Hipervnculo"/>
+          </w:rPr>
+          <w:t>.</w:t>
+        </w:r>
+        <w:r>
+          <w:rPr>
+            <w:rStyle w:val="Hipervnculo"/>
+          </w:rPr>
+          <w:t>html</w:t>
+        </w:r>
+      </w:hyperlink>
+    </w:p>
+    <w:p>
+      <w:hyperlink r:id="rId18" w:history="1">
+        <w:r>
+          <w:rPr>
+            <w:rStyle w:val="Hipervnculo"/>
+          </w:rPr>
+          <w:t>https://scipython.com/blog/packing-circles-in-a-circle/</w:t>
+        </w:r>
+      </w:hyperlink>
+    </w:p>
+    <w:p>
+      <w:hyperlink r:id="rId19" w:history="1">
+        <w:r>
+          <w:rPr>
+            <w:rStyle w:val="Hipervnculo"/>
+          </w:rPr>
+          <w:t>https://het.as.utexas.edu/HET/Software/Numpy/reference/generated/numpy.random.choice.html</w:t>
+        </w:r>
+      </w:hyperlink>
+    </w:p>
+    <w:p>
+      <w:hyperlink r:id="rId20" w:history="1">
+        <w:r>
+          <w:rPr>
+            <w:rStyle w:val="Hipervnculo"/>
+          </w:rPr>
+          <w:t>https://stackoverflow.com/questions/38848759/valueerror-all-the-input-arrays-must-have-same-number-of-dimensions</w:t>
+        </w:r>
+      </w:hyperlink>
+    </w:p>
+    <w:p>
+      <w:hyperlink r:id="rId21" w:history="1">
+        <w:r>
+          <w:rPr>
+            <w:rStyle w:val="Hipervnculo"/>
+          </w:rPr>
+          <w:t>https://scikit-image.org/doc</w:t>
+        </w:r>
+        <w:r>
+          <w:rPr>
+            <w:rStyle w:val="Hipervnculo"/>
+          </w:rPr>
+          <w:t>s</w:t>
+        </w:r>
+        <w:r>
+          <w:rPr>
+            <w:rStyle w:val="Hipervnculo"/>
+          </w:rPr>
+          <w:t>/stable/auto_examples/segmentation/plot_regionprops.html</w:t>
+        </w:r>
+      </w:hyperlink>
+    </w:p>
+    <w:p>
+      <w:hyperlink r:id="rId22" w:history="1">
+        <w:r>
+          <w:rPr>
+            <w:rStyle w:val="Hipervnculo"/>
+          </w:rPr>
+          <w:t>https://en.wikipedia.org/wiki/Otsu%27s_method</w:t>
+        </w:r>
+      </w:hyperlink>
+    </w:p>
+    <w:p>
+      <w:hyperlink r:id="rId23" w:anchor="skimage.filters.threshold_local" w:history="1">
+        <w:r>
+          <w:rPr>
+            <w:rStyle w:val="Hipervnculo"/>
+          </w:rPr>
+          <w:t>https://scikit-image.org/docs/dev/api</w:t>
+        </w:r>
+        <w:r>
+          <w:rPr>
+            <w:rStyle w:val="Hipervnculo"/>
+          </w:rPr>
+          <w:t>/</w:t>
+        </w:r>
+        <w:r>
+          <w:rPr>
+            <w:rStyle w:val="Hipervnculo"/>
+          </w:rPr>
+          <w:t>skimage.filters.html#skimage.filters.threshold_local</w:t>
+        </w:r>
+      </w:hyperlink>
+    </w:p>
+    <w:p/>
     <w:sectPr>
-      <w:headerReference w:type="default" r:id="rId17"/>
-      <w:footerReference w:type="default" r:id="rId18"/>
+      <w:headerReference w:type="default" r:id="rId24"/>
+      <w:footerReference w:type="default" r:id="rId25"/>
       <w:pgSz w:w="11906" w:h="16838" w:code="9"/>
       <w:pgMar w:top="1418" w:right="1843" w:bottom="1418" w:left="1843" w:header="1134" w:footer="397" w:gutter="0"/>
       <w:cols w:space="708"/>
@@ -1963,7 +2129,7 @@
             </wp:anchor>
           </w:drawing>
         </mc:Choice>
-        <mc:Fallback xmlns:cx1="http://schemas.microsoft.com/office/drawing/2015/9/8/chartex" xmlns:cx2="http://schemas.microsoft.com/office/drawing/2015/10/21/chartex" xmlns:cx3="http://schemas.microsoft.com/office/drawing/2016/5/9/chartex" xmlns:cx4="http://schemas.microsoft.com/office/drawing/2016/5/10/chartex" xmlns:cx5="http://schemas.microsoft.com/office/drawing/2016/5/11/chartex" xmlns:cx6="http://schemas.microsoft.com/office/drawing/2016/5/12/chartex" xmlns:cx7="http://schemas.microsoft.com/office/drawing/2016/5/13/chartex" xmlns:cx8="http://schemas.microsoft.com/office/drawing/2016/5/14/chartex" xmlns:aink="http://schemas.microsoft.com/office/drawing/2016/ink" xmlns:am3d="http://schemas.microsoft.com/office/drawing/2017/model3d" xmlns:w16cid="http://schemas.microsoft.com/office/word/2016/wordml/cid">
+        <mc:Fallback>
           <w:pict>
             <v:shapetype w14:anchorId="34FFF531" id="_x0000_t202" coordsize="21600,21600" o:spt="202" path="m,l,21600r21600,l21600,xe">
               <v:stroke joinstyle="miter"/>
@@ -2399,7 +2565,7 @@
       <w:lvlText w:val="▸"/>
       <w:lvlJc w:val="left"/>
       <w:pPr>
-        <w:ind w:left="720" w:hanging="360"/>
+        <w:ind w:left="3763" w:hanging="360"/>
       </w:pPr>
       <w:rPr>
         <w:rFonts w:ascii="UnitOT" w:hAnsi="UnitOT" w:hint="default"/>
@@ -2412,7 +2578,7 @@
       <w:lvlText w:val="o"/>
       <w:lvlJc w:val="left"/>
       <w:pPr>
-        <w:ind w:left="1440" w:hanging="360"/>
+        <w:ind w:left="4483" w:hanging="360"/>
       </w:pPr>
       <w:rPr>
         <w:rFonts w:ascii="Courier New" w:hAnsi="Courier New" w:cs="Courier New" w:hint="default"/>
@@ -2424,7 +2590,7 @@
       <w:lvlText w:val=""/>
       <w:lvlJc w:val="left"/>
       <w:pPr>
-        <w:ind w:left="2160" w:hanging="360"/>
+        <w:ind w:left="5203" w:hanging="360"/>
       </w:pPr>
       <w:rPr>
         <w:rFonts w:ascii="Wingdings" w:hAnsi="Wingdings" w:hint="default"/>
@@ -2436,7 +2602,7 @@
       <w:lvlText w:val=""/>
       <w:lvlJc w:val="left"/>
       <w:pPr>
-        <w:ind w:left="2880" w:hanging="360"/>
+        <w:ind w:left="5923" w:hanging="360"/>
       </w:pPr>
       <w:rPr>
         <w:rFonts w:ascii="Symbol" w:hAnsi="Symbol" w:hint="default"/>
@@ -2448,7 +2614,7 @@
       <w:lvlText w:val="o"/>
       <w:lvlJc w:val="left"/>
       <w:pPr>
-        <w:ind w:left="3600" w:hanging="360"/>
+        <w:ind w:left="6643" w:hanging="360"/>
       </w:pPr>
       <w:rPr>
         <w:rFonts w:ascii="Courier New" w:hAnsi="Courier New" w:cs="Courier New" w:hint="default"/>
@@ -2460,7 +2626,7 @@
       <w:lvlText w:val=""/>
       <w:lvlJc w:val="left"/>
       <w:pPr>
-        <w:ind w:left="4320" w:hanging="360"/>
+        <w:ind w:left="7363" w:hanging="360"/>
       </w:pPr>
       <w:rPr>
         <w:rFonts w:ascii="Wingdings" w:hAnsi="Wingdings" w:hint="default"/>
@@ -2472,7 +2638,7 @@
       <w:lvlText w:val=""/>
       <w:lvlJc w:val="left"/>
       <w:pPr>
-        <w:ind w:left="5040" w:hanging="360"/>
+        <w:ind w:left="8083" w:hanging="360"/>
       </w:pPr>
       <w:rPr>
         <w:rFonts w:ascii="Symbol" w:hAnsi="Symbol" w:hint="default"/>
@@ -2484,7 +2650,7 @@
       <w:lvlText w:val="o"/>
       <w:lvlJc w:val="left"/>
       <w:pPr>
-        <w:ind w:left="5760" w:hanging="360"/>
+        <w:ind w:left="8803" w:hanging="360"/>
       </w:pPr>
       <w:rPr>
         <w:rFonts w:ascii="Courier New" w:hAnsi="Courier New" w:cs="Courier New" w:hint="default"/>
@@ -2496,7 +2662,7 @@
       <w:lvlText w:val=""/>
       <w:lvlJc w:val="left"/>
       <w:pPr>
-        <w:ind w:left="6480" w:hanging="360"/>
+        <w:ind w:left="9523" w:hanging="360"/>
       </w:pPr>
       <w:rPr>
         <w:rFonts w:ascii="Wingdings" w:hAnsi="Wingdings" w:hint="default"/>
@@ -4902,7 +5068,7 @@
 </file>
 
 <file path=customXml/itemProps1.xml><?xml version="1.0" encoding="utf-8"?>
-<ds:datastoreItem xmlns:ds="http://schemas.openxmlformats.org/officeDocument/2006/customXml" ds:itemID="{E6730740-FBBA-4479-A2C8-B76F30FE9E44}">
+<ds:datastoreItem xmlns:ds="http://schemas.openxmlformats.org/officeDocument/2006/customXml" ds:itemID="{FE7D04C4-01BE-437C-A214-77414D99633C}">
   <ds:schemaRefs>
     <ds:schemaRef ds:uri="http://schemas.openxmlformats.org/officeDocument/2006/bibliography"/>
   </ds:schemaRefs>

</xml_diff>